<commit_message>
Defining the Cat, Man, Parrot and Bag of Seed Problem
I defined the problem in step 1
</commit_message>
<xml_diff>
--- a/Problem Solving/Manning_Geneva_ProblemSolving.docx
+++ b/Problem Solving/Manning_Geneva_ProblemSolving.docx
@@ -2,10 +2,101 @@
 <file path=word/document.xml><?xml version="1.0" encoding="utf-8"?>
 <w:document xmlns:wpc="http://schemas.microsoft.com/office/word/2010/wordprocessingCanvas" xmlns:mo="http://schemas.microsoft.com/office/mac/office/2008/main" xmlns:mc="http://schemas.openxmlformats.org/markup-compatibility/2006" xmlns:mv="urn:schemas-microsoft-com:mac:vml" xmlns:o="urn:schemas-microsoft-com:office:office" xmlns:r="http://schemas.openxmlformats.org/officeDocument/2006/relationships" xmlns:m="http://schemas.openxmlformats.org/officeDocument/2006/math" xmlns:v="urn:schemas-microsoft-com:vml" xmlns:wp14="http://schemas.microsoft.com/office/word/2010/wordprocessingDrawing" xmlns:wp="http://schemas.openxmlformats.org/drawingml/2006/wordprocessingDrawing" xmlns:w10="urn:schemas-microsoft-com:office:word" xmlns:w="http://schemas.openxmlformats.org/wordprocessingml/2006/main" xmlns:w14="http://schemas.microsoft.com/office/word/2010/wordml" xmlns:wpg="http://schemas.microsoft.com/office/word/2010/wordprocessingGroup" xmlns:wpi="http://schemas.microsoft.com/office/word/2010/wordprocessingInk" xmlns:wne="http://schemas.microsoft.com/office/word/2006/wordml" xmlns:wps="http://schemas.microsoft.com/office/word/2010/wordprocessingShape" mc:Ignorable="w14 wp14">
   <w:body>
+    <w:p/>
     <w:p>
+      <w:pPr>
+        <w:rPr>
+          <w:b/>
+          <w:sz w:val="28"/>
+          <w:szCs w:val="28"/>
+        </w:rPr>
+      </w:pPr>
+      <w:r>
+        <w:rPr>
+          <w:b/>
+          <w:sz w:val="28"/>
+          <w:szCs w:val="28"/>
+        </w:rPr>
+        <w:t>A Cat a Parrot and a Bag of Seed</w:t>
+      </w:r>
+    </w:p>
+    <w:p>
+      <w:pPr>
+        <w:rPr>
+          <w:sz w:val="22"/>
+          <w:szCs w:val="22"/>
+        </w:rPr>
+      </w:pPr>
+      <w:r>
+        <w:rPr>
+          <w:sz w:val="22"/>
+          <w:szCs w:val="22"/>
+        </w:rPr>
+        <w:t xml:space="preserve">Defining the problem. </w:t>
+      </w:r>
+    </w:p>
+    <w:p>
+      <w:pPr>
+        <w:rPr>
+          <w:sz w:val="22"/>
+          <w:szCs w:val="22"/>
+        </w:rPr>
+      </w:pPr>
+      <w:r>
+        <w:rPr>
+          <w:sz w:val="22"/>
+          <w:szCs w:val="22"/>
+        </w:rPr>
+        <w:t>A man needs to transport 3 items across the river to the other side but the boat only has room for him and 1 item.</w:t>
+      </w:r>
+    </w:p>
+    <w:p>
+      <w:pPr>
+        <w:rPr>
+          <w:sz w:val="22"/>
+          <w:szCs w:val="22"/>
+        </w:rPr>
+      </w:pPr>
+      <w:r>
+        <w:rPr>
+          <w:sz w:val="22"/>
+          <w:szCs w:val="22"/>
+        </w:rPr>
+        <w:t>My insight is he will have to make 3 trips</w:t>
+      </w:r>
+      <w:r>
+        <w:rPr>
+          <w:sz w:val="22"/>
+          <w:szCs w:val="22"/>
+        </w:rPr>
+        <w:t xml:space="preserve"> or find a bigger boat.</w:t>
+      </w:r>
+    </w:p>
+    <w:p>
+      <w:pPr>
+        <w:rPr>
+          <w:sz w:val="22"/>
+          <w:szCs w:val="22"/>
+        </w:rPr>
+      </w:pPr>
+      <w:r>
+        <w:rPr>
+          <w:sz w:val="22"/>
+          <w:szCs w:val="22"/>
+        </w:rPr>
+        <w:t xml:space="preserve">The overall goal is to get </w:t>
+      </w:r>
       <w:bookmarkStart w:id="0" w:name="_GoBack"/>
       <w:bookmarkEnd w:id="0"/>
+      <w:r>
+        <w:rPr>
+          <w:sz w:val="22"/>
+          <w:szCs w:val="22"/>
+        </w:rPr>
+        <w:t>him and the three items to the other side of the river.</w:t>
+      </w:r>
     </w:p>
+    <w:p/>
     <w:sectPr>
       <w:headerReference w:type="default" r:id="rId7"/>
       <w:pgSz w:w="12240" w:h="15840"/>

</xml_diff>

<commit_message>
Breaking Problem apart to Man cat parrot and bag of seeds.
Here is where I break the problem apart and describe the constraints
and the sub goals.
</commit_message>
<xml_diff>
--- a/Problem Solving/Manning_Geneva_ProblemSolving.docx
+++ b/Problem Solving/Manning_Geneva_ProblemSolving.docx
@@ -23,16 +23,31 @@
     <w:p>
       <w:pPr>
         <w:rPr>
-          <w:sz w:val="22"/>
-          <w:szCs w:val="22"/>
-        </w:rPr>
-      </w:pPr>
-      <w:r>
-        <w:rPr>
-          <w:sz w:val="22"/>
-          <w:szCs w:val="22"/>
-        </w:rPr>
-        <w:t xml:space="preserve">Defining the problem. </w:t>
+          <w:b/>
+        </w:rPr>
+      </w:pPr>
+    </w:p>
+    <w:p>
+      <w:pPr>
+        <w:rPr>
+          <w:b/>
+          <w:sz w:val="22"/>
+          <w:szCs w:val="22"/>
+        </w:rPr>
+      </w:pPr>
+      <w:r>
+        <w:rPr>
+          <w:b/>
+        </w:rPr>
+        <w:t>Defining the problem</w:t>
+      </w:r>
+      <w:r>
+        <w:rPr>
+          <w:b/>
+          <w:sz w:val="22"/>
+          <w:szCs w:val="22"/>
+        </w:rPr>
+        <w:t xml:space="preserve">. </w:t>
       </w:r>
     </w:p>
     <w:p>
@@ -84,19 +99,77 @@
           <w:sz w:val="22"/>
           <w:szCs w:val="22"/>
         </w:rPr>
-        <w:t xml:space="preserve">The overall goal is to get </w:t>
+        <w:t>The overall goal is to get him and the three items to the other side of the river.</w:t>
+      </w:r>
+    </w:p>
+    <w:p>
+      <w:pPr>
+        <w:rPr>
+          <w:b/>
+        </w:rPr>
+      </w:pPr>
+    </w:p>
+    <w:p>
+      <w:pPr>
+        <w:rPr>
+          <w:b/>
+        </w:rPr>
+      </w:pPr>
+      <w:r>
+        <w:rPr>
+          <w:b/>
+        </w:rPr>
+        <w:t>Break the Problem apart</w:t>
+      </w:r>
+    </w:p>
+    <w:p>
+      <w:pPr>
+        <w:rPr>
+          <w:sz w:val="22"/>
+          <w:szCs w:val="22"/>
+        </w:rPr>
+      </w:pPr>
+      <w:r>
+        <w:rPr>
+          <w:sz w:val="22"/>
+          <w:szCs w:val="22"/>
+        </w:rPr>
+        <w:t>The constraints in this situation are that the man has limited space to transport all the items.</w:t>
+      </w:r>
+    </w:p>
+    <w:p>
+      <w:pPr>
+        <w:rPr>
+          <w:sz w:val="22"/>
+          <w:szCs w:val="22"/>
+        </w:rPr>
+      </w:pPr>
+      <w:r>
+        <w:rPr>
+          <w:sz w:val="22"/>
+          <w:szCs w:val="22"/>
+        </w:rPr>
+        <w:t>Sub goals can be to make 3 different trips back and forth across the river to collect his items or get on a bigger boat.</w:t>
       </w:r>
       <w:bookmarkStart w:id="0" w:name="_GoBack"/>
       <w:bookmarkEnd w:id="0"/>
-      <w:r>
-        <w:rPr>
-          <w:sz w:val="22"/>
-          <w:szCs w:val="22"/>
-        </w:rPr>
-        <w:t>him and the three items to the other side of the river.</w:t>
-      </w:r>
-    </w:p>
-    <w:p/>
+    </w:p>
+    <w:p>
+      <w:pPr>
+        <w:rPr>
+          <w:sz w:val="22"/>
+          <w:szCs w:val="22"/>
+        </w:rPr>
+      </w:pPr>
+    </w:p>
+    <w:p>
+      <w:pPr>
+        <w:rPr>
+          <w:sz w:val="22"/>
+          <w:szCs w:val="22"/>
+        </w:rPr>
+      </w:pPr>
+    </w:p>
     <w:sectPr>
       <w:headerReference w:type="default" r:id="rId7"/>
       <w:pgSz w:w="12240" w:h="15840"/>

</xml_diff>

<commit_message>
Identifying Potential Solutions to man, cat, parrot, and bag of seeds
This is where I describe the 2 possible solutions to the man problem.
</commit_message>
<xml_diff>
--- a/Problem Solving/Manning_Geneva_ProblemSolving.docx
+++ b/Problem Solving/Manning_Geneva_ProblemSolving.docx
@@ -151,8 +151,66 @@
         </w:rPr>
         <w:t>Sub goals can be to make 3 different trips back and forth across the river to collect his items or get on a bigger boat.</w:t>
       </w:r>
+    </w:p>
+    <w:p>
+      <w:pPr>
+        <w:rPr>
+          <w:sz w:val="22"/>
+          <w:szCs w:val="22"/>
+        </w:rPr>
+      </w:pPr>
+    </w:p>
+    <w:p>
+      <w:pPr>
+        <w:rPr>
+          <w:b/>
+        </w:rPr>
+      </w:pPr>
+      <w:r>
+        <w:rPr>
+          <w:b/>
+        </w:rPr>
+        <w:t>Identify Potential Solutions</w:t>
+      </w:r>
+    </w:p>
+    <w:p>
+      <w:pPr>
+        <w:rPr>
+          <w:sz w:val="22"/>
+          <w:szCs w:val="22"/>
+        </w:rPr>
+      </w:pPr>
+      <w:r>
+        <w:rPr>
+          <w:sz w:val="22"/>
+          <w:szCs w:val="22"/>
+        </w:rPr>
+        <w:t>He can make 3 different trips and put up each item where it will be safe, but it will require more time.</w:t>
+      </w:r>
+    </w:p>
+    <w:p>
+      <w:pPr>
+        <w:rPr>
+          <w:sz w:val="22"/>
+          <w:szCs w:val="22"/>
+        </w:rPr>
+      </w:pPr>
+      <w:r>
+        <w:rPr>
+          <w:sz w:val="22"/>
+          <w:szCs w:val="22"/>
+        </w:rPr>
+        <w:t xml:space="preserve">He can get bigger transportation, which would be a bigger boat, </w:t>
+      </w:r>
       <w:bookmarkStart w:id="0" w:name="_GoBack"/>
       <w:bookmarkEnd w:id="0"/>
+      <w:r>
+        <w:rPr>
+          <w:sz w:val="22"/>
+          <w:szCs w:val="22"/>
+        </w:rPr>
+        <w:t>and then he can take all the items at the same time.</w:t>
+      </w:r>
     </w:p>
     <w:p>
       <w:pPr>

</xml_diff>

<commit_message>
Evaluating Potential Solutions for man, cat, parrot and bag of seeds.
Describe how each of my solutions will reach the man goals and both
will work in for all cases.
</commit_message>
<xml_diff>
--- a/Problem Solving/Manning_Geneva_ProblemSolving.docx
+++ b/Problem Solving/Manning_Geneva_ProblemSolving.docx
@@ -200,25 +200,61 @@
           <w:sz w:val="22"/>
           <w:szCs w:val="22"/>
         </w:rPr>
-        <w:t xml:space="preserve">He can get bigger transportation, which would be a bigger boat, </w:t>
+        <w:t>He can get bigger transportation, which would be a bigger boat, and then he can take all the items at the same time.</w:t>
+      </w:r>
+    </w:p>
+    <w:p>
+      <w:pPr>
+        <w:rPr>
+          <w:sz w:val="22"/>
+          <w:szCs w:val="22"/>
+        </w:rPr>
+      </w:pPr>
+    </w:p>
+    <w:p>
+      <w:pPr>
+        <w:rPr>
+          <w:b/>
+        </w:rPr>
+      </w:pPr>
+      <w:r>
+        <w:rPr>
+          <w:b/>
+        </w:rPr>
+        <w:t>Evaluate each potential solution</w:t>
+      </w:r>
+    </w:p>
+    <w:p>
+      <w:pPr>
+        <w:rPr>
+          <w:sz w:val="22"/>
+          <w:szCs w:val="22"/>
+        </w:rPr>
+      </w:pPr>
+      <w:r>
+        <w:rPr>
+          <w:sz w:val="22"/>
+          <w:szCs w:val="22"/>
+        </w:rPr>
+        <w:t>Each of my solutions will reach the goal and the man will have his 3 items with him across the river.</w:t>
+      </w:r>
+    </w:p>
+    <w:p>
+      <w:pPr>
+        <w:rPr>
+          <w:sz w:val="22"/>
+          <w:szCs w:val="22"/>
+        </w:rPr>
+      </w:pPr>
+      <w:r>
+        <w:rPr>
+          <w:sz w:val="22"/>
+          <w:szCs w:val="22"/>
+        </w:rPr>
+        <w:t>Each of my solutions will work for all cases, one will take longer than the other depending on which solution he chooses to take.</w:t>
       </w:r>
       <w:bookmarkStart w:id="0" w:name="_GoBack"/>
       <w:bookmarkEnd w:id="0"/>
-      <w:r>
-        <w:rPr>
-          <w:sz w:val="22"/>
-          <w:szCs w:val="22"/>
-        </w:rPr>
-        <w:t>and then he can take all the items at the same time.</w:t>
-      </w:r>
-    </w:p>
-    <w:p>
-      <w:pPr>
-        <w:rPr>
-          <w:sz w:val="22"/>
-          <w:szCs w:val="22"/>
-        </w:rPr>
-      </w:pPr>
     </w:p>
     <w:p>
       <w:pPr>

</xml_diff>

<commit_message>
Choosing a solution to the man, cat, parrot, and bag of seeds.
The solution I choose is to wait on a bigger boat so that he can
transport all items at the same time.
</commit_message>
<xml_diff>
--- a/Problem Solving/Manning_Geneva_ProblemSolving.docx
+++ b/Problem Solving/Manning_Geneva_ProblemSolving.docx
@@ -252,6 +252,58 @@
           <w:szCs w:val="22"/>
         </w:rPr>
         <w:t>Each of my solutions will work for all cases, one will take longer than the other depending on which solution he chooses to take.</w:t>
+      </w:r>
+    </w:p>
+    <w:p>
+      <w:pPr>
+        <w:rPr>
+          <w:sz w:val="22"/>
+          <w:szCs w:val="22"/>
+        </w:rPr>
+      </w:pPr>
+    </w:p>
+    <w:p>
+      <w:pPr>
+        <w:rPr>
+          <w:b/>
+        </w:rPr>
+      </w:pPr>
+      <w:r>
+        <w:rPr>
+          <w:b/>
+        </w:rPr>
+        <w:t>Choose a solution and develop a plan to implement it</w:t>
+      </w:r>
+    </w:p>
+    <w:p>
+      <w:pPr>
+        <w:rPr>
+          <w:sz w:val="22"/>
+          <w:szCs w:val="22"/>
+        </w:rPr>
+      </w:pPr>
+      <w:r>
+        <w:rPr>
+          <w:sz w:val="22"/>
+          <w:szCs w:val="22"/>
+        </w:rPr>
+        <w:t xml:space="preserve">In this solution lets just say the man can wait and get on a bigger boat and in this case he is able to carry the bag of seeds, parrot and cat all the way across the river to the other side. This will give him </w:t>
+      </w:r>
+      <w:proofErr w:type="gramStart"/>
+      <w:r>
+        <w:rPr>
+          <w:sz w:val="22"/>
+          <w:szCs w:val="22"/>
+        </w:rPr>
+        <w:t>a</w:t>
+      </w:r>
+      <w:proofErr w:type="gramEnd"/>
+      <w:r>
+        <w:rPr>
+          <w:sz w:val="22"/>
+          <w:szCs w:val="22"/>
+        </w:rPr>
+        <w:t xml:space="preserve"> easily way to transport all three items at once.</w:t>
       </w:r>
       <w:bookmarkStart w:id="0" w:name="_GoBack"/>
       <w:bookmarkEnd w:id="0"/>

</xml_diff>

<commit_message>
Defining the problem to Socks in the Dark.
This is where I define the problem to selecting the right amount of
socks to get at least one matching pair and one matching pair of each
color.
</commit_message>
<xml_diff>
--- a/Problem Solving/Manning_Geneva_ProblemSolving.docx
+++ b/Problem Solving/Manning_Geneva_ProblemSolving.docx
@@ -304,6 +304,97 @@
           <w:szCs w:val="22"/>
         </w:rPr>
         <w:t xml:space="preserve"> easily way to transport all three items at once.</w:t>
+      </w:r>
+      <w:r>
+        <w:rPr>
+          <w:sz w:val="22"/>
+          <w:szCs w:val="22"/>
+        </w:rPr>
+        <w:br w:type="page"/>
+      </w:r>
+    </w:p>
+    <w:p>
+      <w:pPr>
+        <w:rPr>
+          <w:sz w:val="22"/>
+          <w:szCs w:val="22"/>
+        </w:rPr>
+      </w:pPr>
+    </w:p>
+    <w:p>
+      <w:pPr>
+        <w:rPr>
+          <w:b/>
+          <w:sz w:val="28"/>
+          <w:szCs w:val="28"/>
+        </w:rPr>
+      </w:pPr>
+      <w:r>
+        <w:rPr>
+          <w:b/>
+          <w:sz w:val="28"/>
+          <w:szCs w:val="28"/>
+        </w:rPr>
+        <w:t>Socks in the Dark</w:t>
+      </w:r>
+    </w:p>
+    <w:p>
+      <w:pPr>
+        <w:rPr>
+          <w:b/>
+          <w:sz w:val="28"/>
+          <w:szCs w:val="28"/>
+        </w:rPr>
+      </w:pPr>
+    </w:p>
+    <w:p>
+      <w:pPr>
+        <w:rPr>
+          <w:b/>
+        </w:rPr>
+      </w:pPr>
+      <w:r>
+        <w:rPr>
+          <w:b/>
+        </w:rPr>
+        <w:t>Defining the problem</w:t>
+      </w:r>
+    </w:p>
+    <w:p>
+      <w:pPr>
+        <w:rPr>
+          <w:sz w:val="22"/>
+          <w:szCs w:val="22"/>
+        </w:rPr>
+      </w:pPr>
+      <w:r>
+        <w:rPr>
+          <w:sz w:val="22"/>
+          <w:szCs w:val="22"/>
+        </w:rPr>
+        <w:t xml:space="preserve">You are selecting socks in the dark and need to </w:t>
+      </w:r>
+      <w:r>
+        <w:rPr>
+          <w:sz w:val="22"/>
+          <w:szCs w:val="22"/>
+        </w:rPr>
+        <w:t>know what is the smallest number of socks to select to guarantee getting at least one matching pair and at least one matching pair of each color.</w:t>
+      </w:r>
+    </w:p>
+    <w:p>
+      <w:pPr>
+        <w:rPr>
+          <w:sz w:val="22"/>
+          <w:szCs w:val="22"/>
+        </w:rPr>
+      </w:pPr>
+      <w:r>
+        <w:rPr>
+          <w:sz w:val="22"/>
+          <w:szCs w:val="22"/>
+        </w:rPr>
+        <w:t>I will start by selecting all 20 pair of socks, that way I will be sure to have one matching pair and a matching pair of each color. I can always put the remaining back. You can count to 20 in the dark collecting the socks.</w:t>
       </w:r>
       <w:bookmarkStart w:id="0" w:name="_GoBack"/>
       <w:bookmarkEnd w:id="0"/>

</xml_diff>

<commit_message>
Breaking the problem apart to the socks in the dark
I defined the constraints and set the sub goals
</commit_message>
<xml_diff>
--- a/Problem Solving/Manning_Geneva_ProblemSolving.docx
+++ b/Problem Solving/Manning_Geneva_ProblemSolving.docx
@@ -287,23 +287,7 @@
           <w:sz w:val="22"/>
           <w:szCs w:val="22"/>
         </w:rPr>
-        <w:t xml:space="preserve">In this solution lets just say the man can wait and get on a bigger boat and in this case he is able to carry the bag of seeds, parrot and cat all the way across the river to the other side. This will give him </w:t>
-      </w:r>
-      <w:proofErr w:type="gramStart"/>
-      <w:r>
-        <w:rPr>
-          <w:sz w:val="22"/>
-          <w:szCs w:val="22"/>
-        </w:rPr>
-        <w:t>a</w:t>
-      </w:r>
-      <w:proofErr w:type="gramEnd"/>
-      <w:r>
-        <w:rPr>
-          <w:sz w:val="22"/>
-          <w:szCs w:val="22"/>
-        </w:rPr>
-        <w:t xml:space="preserve"> easily way to transport all three items at once.</w:t>
+        <w:t>In this solution lets just say the man can wait and get on a bigger boat and in this case he is able to carry the bag of seeds, parrot and cat all the way across the river to the other side. This will give him a easily way to transport all three items at once.</w:t>
       </w:r>
       <w:r>
         <w:rPr>
@@ -395,6 +379,72 @@
           <w:szCs w:val="22"/>
         </w:rPr>
         <w:t>I will start by selecting all 20 pair of socks, that way I will be sure to have one matching pair and a matching pair of each color. I can always put the remaining back. You can count to 20 in the dark collecting the socks.</w:t>
+      </w:r>
+    </w:p>
+    <w:p>
+      <w:pPr>
+        <w:rPr>
+          <w:sz w:val="22"/>
+          <w:szCs w:val="22"/>
+        </w:rPr>
+      </w:pPr>
+      <w:r>
+        <w:rPr>
+          <w:sz w:val="22"/>
+          <w:szCs w:val="22"/>
+        </w:rPr>
+        <w:t>The main goal is to have at least one matching pair and a matching pair of each color.</w:t>
+      </w:r>
+    </w:p>
+    <w:p>
+      <w:pPr>
+        <w:rPr>
+          <w:sz w:val="22"/>
+          <w:szCs w:val="22"/>
+        </w:rPr>
+      </w:pPr>
+    </w:p>
+    <w:p>
+      <w:pPr>
+        <w:rPr>
+          <w:b/>
+        </w:rPr>
+      </w:pPr>
+      <w:r>
+        <w:rPr>
+          <w:b/>
+        </w:rPr>
+        <w:t>Break The Problem apart</w:t>
+      </w:r>
+    </w:p>
+    <w:p>
+      <w:pPr>
+        <w:rPr>
+          <w:sz w:val="22"/>
+          <w:szCs w:val="22"/>
+        </w:rPr>
+      </w:pPr>
+      <w:r>
+        <w:rPr>
+          <w:sz w:val="22"/>
+          <w:szCs w:val="22"/>
+        </w:rPr>
+        <w:t>The constraints are that I don’t have any light to make the exact selections in the dark.</w:t>
+      </w:r>
+    </w:p>
+    <w:p>
+      <w:pPr>
+        <w:rPr>
+          <w:sz w:val="22"/>
+          <w:szCs w:val="22"/>
+        </w:rPr>
+      </w:pPr>
+      <w:r>
+        <w:rPr>
+          <w:sz w:val="22"/>
+          <w:szCs w:val="22"/>
+        </w:rPr>
+        <w:t>The sub goal is to get enough socks to make the selections of at least one matching pair and one matching pair of each color.</w:t>
       </w:r>
       <w:bookmarkStart w:id="0" w:name="_GoBack"/>
       <w:bookmarkEnd w:id="0"/>

</xml_diff>

<commit_message>
Identifying potential solutions to the socks in the dark
This is where I state my possible solution to the problem of selecting
the socks in the dark.
</commit_message>
<xml_diff>
--- a/Problem Solving/Manning_Geneva_ProblemSolving.docx
+++ b/Problem Solving/Manning_Geneva_ProblemSolving.docx
@@ -287,7 +287,23 @@
           <w:sz w:val="22"/>
           <w:szCs w:val="22"/>
         </w:rPr>
-        <w:t>In this solution lets just say the man can wait and get on a bigger boat and in this case he is able to carry the bag of seeds, parrot and cat all the way across the river to the other side. This will give him a easily way to transport all three items at once.</w:t>
+        <w:t xml:space="preserve">In this solution lets just say the man can wait and get on a bigger boat and in this case he is able to carry the bag of seeds, parrot and cat all the way across the river to the other side. This will give him </w:t>
+      </w:r>
+      <w:proofErr w:type="gramStart"/>
+      <w:r>
+        <w:rPr>
+          <w:sz w:val="22"/>
+          <w:szCs w:val="22"/>
+        </w:rPr>
+        <w:t>a</w:t>
+      </w:r>
+      <w:proofErr w:type="gramEnd"/>
+      <w:r>
+        <w:rPr>
+          <w:sz w:val="22"/>
+          <w:szCs w:val="22"/>
+        </w:rPr>
+        <w:t xml:space="preserve"> easily way to transport all three items at once.</w:t>
       </w:r>
       <w:r>
         <w:rPr>
@@ -446,16 +462,52 @@
         </w:rPr>
         <w:t>The sub goal is to get enough socks to make the selections of at least one matching pair and one matching pair of each color.</w:t>
       </w:r>
+    </w:p>
+    <w:p>
+      <w:pPr>
+        <w:rPr>
+          <w:sz w:val="22"/>
+          <w:szCs w:val="22"/>
+        </w:rPr>
+      </w:pPr>
+    </w:p>
+    <w:p>
+      <w:pPr>
+        <w:rPr>
+          <w:b/>
+        </w:rPr>
+      </w:pPr>
+      <w:r>
+        <w:rPr>
+          <w:b/>
+        </w:rPr>
+        <w:t>Identify Potential Solutions</w:t>
+      </w:r>
+    </w:p>
+    <w:p>
+      <w:pPr>
+        <w:rPr>
+          <w:sz w:val="22"/>
+          <w:szCs w:val="22"/>
+        </w:rPr>
+      </w:pPr>
+      <w:r>
+        <w:rPr>
+          <w:sz w:val="22"/>
+          <w:szCs w:val="22"/>
+        </w:rPr>
+        <w:t>To me the possible solution would be to grab all 20 pairs while in the dark and then make the proper selections when you get to some light.</w:t>
+      </w:r>
+    </w:p>
+    <w:p>
+      <w:pPr>
+        <w:rPr>
+          <w:sz w:val="22"/>
+          <w:szCs w:val="22"/>
+        </w:rPr>
+      </w:pPr>
       <w:bookmarkStart w:id="0" w:name="_GoBack"/>
       <w:bookmarkEnd w:id="0"/>
-    </w:p>
-    <w:p>
-      <w:pPr>
-        <w:rPr>
-          <w:sz w:val="22"/>
-          <w:szCs w:val="22"/>
-        </w:rPr>
-      </w:pPr>
     </w:p>
     <w:sectPr>
       <w:headerReference w:type="default" r:id="rId7"/>

</xml_diff>

<commit_message>
Evaluating each potential solution for socks in the dark
This is where I evaluate the solutions to see if they meet the goals
of the problem.
</commit_message>
<xml_diff>
--- a/Problem Solving/Manning_Geneva_ProblemSolving.docx
+++ b/Problem Solving/Manning_Geneva_ProblemSolving.docx
@@ -506,6 +506,34 @@
           <w:szCs w:val="22"/>
         </w:rPr>
       </w:pPr>
+    </w:p>
+    <w:p>
+      <w:pPr>
+        <w:rPr>
+          <w:b/>
+        </w:rPr>
+      </w:pPr>
+      <w:r>
+        <w:rPr>
+          <w:b/>
+        </w:rPr>
+        <w:t>Evaluate each potential solution</w:t>
+      </w:r>
+    </w:p>
+    <w:p>
+      <w:pPr>
+        <w:rPr>
+          <w:sz w:val="22"/>
+          <w:szCs w:val="22"/>
+        </w:rPr>
+      </w:pPr>
+      <w:r>
+        <w:rPr>
+          <w:sz w:val="22"/>
+          <w:szCs w:val="22"/>
+        </w:rPr>
+        <w:t>My solution will meet the goal and will work for all cases.</w:t>
+      </w:r>
       <w:bookmarkStart w:id="0" w:name="_GoBack"/>
       <w:bookmarkEnd w:id="0"/>
     </w:p>

</xml_diff>

<commit_message>
Choosing a solution to the socks in the dark
This is where I fully explain my solution to the socks in the dark.
</commit_message>
<xml_diff>
--- a/Problem Solving/Manning_Geneva_ProblemSolving.docx
+++ b/Problem Solving/Manning_Geneva_ProblemSolving.docx
@@ -534,8 +534,58 @@
         </w:rPr>
         <w:t>My solution will meet the goal and will work for all cases.</w:t>
       </w:r>
+    </w:p>
+    <w:p>
+      <w:pPr>
+        <w:rPr>
+          <w:sz w:val="22"/>
+          <w:szCs w:val="22"/>
+        </w:rPr>
+      </w:pPr>
+    </w:p>
+    <w:p>
+      <w:pPr>
+        <w:rPr>
+          <w:b/>
+        </w:rPr>
+      </w:pPr>
+      <w:r>
+        <w:rPr>
+          <w:b/>
+        </w:rPr>
+        <w:t>Choose a solution and develop a plan to implement it</w:t>
+      </w:r>
+    </w:p>
+    <w:p>
+      <w:pPr>
+        <w:rPr>
+          <w:sz w:val="22"/>
+          <w:szCs w:val="22"/>
+        </w:rPr>
+      </w:pPr>
+      <w:r>
+        <w:rPr>
+          <w:sz w:val="22"/>
+          <w:szCs w:val="22"/>
+        </w:rPr>
+        <w:t xml:space="preserve">The solution I choose will be to gather all 20 pair of socks in the dark, then when I get to some light I would make the proper selections of </w:t>
+      </w:r>
+      <w:r>
+        <w:rPr>
+          <w:sz w:val="22"/>
+          <w:szCs w:val="22"/>
+        </w:rPr>
+        <w:t>having at least one matching pair and a matching pair of each color.</w:t>
+      </w:r>
       <w:bookmarkStart w:id="0" w:name="_GoBack"/>
       <w:bookmarkEnd w:id="0"/>
+      <w:r>
+        <w:rPr>
+          <w:sz w:val="22"/>
+          <w:szCs w:val="22"/>
+        </w:rPr>
+        <w:t xml:space="preserve"> </w:t>
+      </w:r>
     </w:p>
     <w:sectPr>
       <w:headerReference w:type="default" r:id="rId7"/>

</xml_diff>

<commit_message>
Defining the problem to Predicting fingers
This is where I describe the problem of the little girl counting on her
left fingers. I also describe the main goal of predicting which finger
she will stop on.
</commit_message>
<xml_diff>
--- a/Problem Solving/Manning_Geneva_ProblemSolving.docx
+++ b/Problem Solving/Manning_Geneva_ProblemSolving.docx
@@ -577,6 +577,105 @@
         </w:rPr>
         <w:t>having at least one matching pair and a matching pair of each color.</w:t>
       </w:r>
+      <w:r>
+        <w:rPr>
+          <w:sz w:val="22"/>
+          <w:szCs w:val="22"/>
+        </w:rPr>
+        <w:br w:type="page"/>
+      </w:r>
+    </w:p>
+    <w:p>
+      <w:pPr>
+        <w:rPr>
+          <w:sz w:val="22"/>
+          <w:szCs w:val="22"/>
+        </w:rPr>
+      </w:pPr>
+    </w:p>
+    <w:p>
+      <w:pPr>
+        <w:rPr>
+          <w:b/>
+          <w:sz w:val="28"/>
+          <w:szCs w:val="28"/>
+        </w:rPr>
+      </w:pPr>
+      <w:r>
+        <w:rPr>
+          <w:b/>
+          <w:sz w:val="28"/>
+          <w:szCs w:val="28"/>
+        </w:rPr>
+        <w:t>Predicting Fingers</w:t>
+      </w:r>
+      <w:r>
+        <w:rPr>
+          <w:b/>
+          <w:sz w:val="28"/>
+          <w:szCs w:val="28"/>
+        </w:rPr>
+        <w:t xml:space="preserve"> </w:t>
+      </w:r>
+    </w:p>
+    <w:p>
+      <w:pPr>
+        <w:rPr>
+          <w:b/>
+          <w:sz w:val="28"/>
+          <w:szCs w:val="28"/>
+        </w:rPr>
+      </w:pPr>
+    </w:p>
+    <w:p>
+      <w:pPr>
+        <w:rPr>
+          <w:b/>
+        </w:rPr>
+      </w:pPr>
+      <w:r>
+        <w:rPr>
+          <w:b/>
+        </w:rPr>
+        <w:t>Define the problem</w:t>
+      </w:r>
+    </w:p>
+    <w:p>
+      <w:pPr>
+        <w:rPr>
+          <w:sz w:val="22"/>
+          <w:szCs w:val="22"/>
+        </w:rPr>
+      </w:pPr>
+      <w:r>
+        <w:rPr>
+          <w:sz w:val="22"/>
+          <w:szCs w:val="22"/>
+        </w:rPr>
+        <w:t>A little girl uses her left hand to count with but when she reverse she leaves a finger out</w:t>
+      </w:r>
+      <w:r>
+        <w:rPr>
+          <w:sz w:val="22"/>
+          <w:szCs w:val="22"/>
+        </w:rPr>
+        <w:t>, at the manner that she is using determine which finger she will stop on if she counts to 10, 100, 1000.</w:t>
+      </w:r>
+    </w:p>
+    <w:p>
+      <w:pPr>
+        <w:rPr>
+          <w:sz w:val="22"/>
+          <w:szCs w:val="22"/>
+        </w:rPr>
+      </w:pPr>
+      <w:r>
+        <w:rPr>
+          <w:sz w:val="22"/>
+          <w:szCs w:val="22"/>
+        </w:rPr>
+        <w:t xml:space="preserve">I clearly see that she does not count the finger that she </w:t>
+      </w:r>
       <w:bookmarkStart w:id="0" w:name="_GoBack"/>
       <w:bookmarkEnd w:id="0"/>
       <w:r>
@@ -584,7 +683,22 @@
           <w:sz w:val="22"/>
           <w:szCs w:val="22"/>
         </w:rPr>
-        <w:t xml:space="preserve"> </w:t>
+        <w:t>ends with once she reverse the direction.</w:t>
+      </w:r>
+    </w:p>
+    <w:p>
+      <w:pPr>
+        <w:rPr>
+          <w:sz w:val="22"/>
+          <w:szCs w:val="22"/>
+        </w:rPr>
+      </w:pPr>
+      <w:r>
+        <w:rPr>
+          <w:sz w:val="22"/>
+          <w:szCs w:val="22"/>
+        </w:rPr>
+        <w:t>The overall goal is to predict which finger she will stop on when she get to 10, 100, and 1000.</w:t>
       </w:r>
     </w:p>
     <w:sectPr>

</xml_diff>

<commit_message>
Breaking the problem apart to predicting fingers
This is where I break the problem down to predicting fingers and set
the main sub goals
</commit_message>
<xml_diff>
--- a/Problem Solving/Manning_Geneva_ProblemSolving.docx
+++ b/Problem Solving/Manning_Geneva_ProblemSolving.docx
@@ -674,31 +674,90 @@
           <w:sz w:val="22"/>
           <w:szCs w:val="22"/>
         </w:rPr>
-        <w:t xml:space="preserve">I clearly see that she does not count the finger that she </w:t>
+        <w:t>I clearly see that she does not count the finger that she ends with once she reverse the direction.</w:t>
+      </w:r>
+    </w:p>
+    <w:p>
+      <w:pPr>
+        <w:rPr>
+          <w:sz w:val="22"/>
+          <w:szCs w:val="22"/>
+        </w:rPr>
+      </w:pPr>
+      <w:r>
+        <w:rPr>
+          <w:sz w:val="22"/>
+          <w:szCs w:val="22"/>
+        </w:rPr>
+        <w:t>The overall goal is to predict which finger she will stop on when she get to 10, 100, and 1000.</w:t>
+      </w:r>
+    </w:p>
+    <w:p>
+      <w:pPr>
+        <w:rPr>
+          <w:sz w:val="22"/>
+          <w:szCs w:val="22"/>
+        </w:rPr>
+      </w:pPr>
+    </w:p>
+    <w:p>
+      <w:pPr>
+        <w:rPr>
+          <w:b/>
+        </w:rPr>
+      </w:pPr>
+      <w:r>
+        <w:rPr>
+          <w:b/>
+        </w:rPr>
+        <w:t>Break the problem apart</w:t>
+      </w:r>
+    </w:p>
+    <w:p>
+      <w:pPr>
+        <w:rPr>
+          <w:sz w:val="22"/>
+          <w:szCs w:val="22"/>
+        </w:rPr>
+      </w:pPr>
+      <w:r>
+        <w:rPr>
+          <w:sz w:val="22"/>
+          <w:szCs w:val="22"/>
+        </w:rPr>
+        <w:t>The constraints are a little girl counting using just her left hand instead of both hands. When she reverses her counting she skips a finger.</w:t>
+      </w:r>
+    </w:p>
+    <w:p>
+      <w:pPr>
+        <w:rPr>
+          <w:sz w:val="22"/>
+          <w:szCs w:val="22"/>
+        </w:rPr>
+      </w:pPr>
+      <w:r>
+        <w:rPr>
+          <w:sz w:val="22"/>
+          <w:szCs w:val="22"/>
+        </w:rPr>
+        <w:t>The main goal is to determine which finger she will stop on counting in this manner.</w:t>
       </w:r>
       <w:bookmarkStart w:id="0" w:name="_GoBack"/>
       <w:bookmarkEnd w:id="0"/>
-      <w:r>
-        <w:rPr>
-          <w:sz w:val="22"/>
-          <w:szCs w:val="22"/>
-        </w:rPr>
-        <w:t>ends with once she reverse the direction.</w:t>
-      </w:r>
-    </w:p>
-    <w:p>
-      <w:pPr>
-        <w:rPr>
-          <w:sz w:val="22"/>
-          <w:szCs w:val="22"/>
-        </w:rPr>
-      </w:pPr>
-      <w:r>
-        <w:rPr>
-          <w:sz w:val="22"/>
-          <w:szCs w:val="22"/>
-        </w:rPr>
-        <w:t>The overall goal is to predict which finger she will stop on when she get to 10, 100, and 1000.</w:t>
+    </w:p>
+    <w:p>
+      <w:pPr>
+        <w:rPr>
+          <w:sz w:val="22"/>
+          <w:szCs w:val="22"/>
+        </w:rPr>
+      </w:pPr>
+      <w:r>
+        <w:rPr>
+          <w:sz w:val="22"/>
+          <w:szCs w:val="22"/>
+        </w:rPr>
+        <w:t xml:space="preserve"> </w:t>
       </w:r>
     </w:p>
     <w:sectPr>

</xml_diff>

<commit_message>
Identifying potential solutions to predicting fingers
This is where I identify the potential solution to predicting which
finger the little girl will stop on.
</commit_message>
<xml_diff>
--- a/Problem Solving/Manning_Geneva_ProblemSolving.docx
+++ b/Problem Solving/Manning_Geneva_ProblemSolving.docx
@@ -741,6 +741,42 @@
           <w:szCs w:val="22"/>
         </w:rPr>
         <w:t>The main goal is to determine which finger she will stop on counting in this manner.</w:t>
+      </w:r>
+    </w:p>
+    <w:p>
+      <w:pPr>
+        <w:rPr>
+          <w:sz w:val="22"/>
+          <w:szCs w:val="22"/>
+        </w:rPr>
+      </w:pPr>
+    </w:p>
+    <w:p>
+      <w:pPr>
+        <w:rPr>
+          <w:b/>
+        </w:rPr>
+      </w:pPr>
+      <w:r>
+        <w:rPr>
+          <w:b/>
+        </w:rPr>
+        <w:t>Identify potential solutions</w:t>
+      </w:r>
+    </w:p>
+    <w:p>
+      <w:pPr>
+        <w:rPr>
+          <w:sz w:val="22"/>
+          <w:szCs w:val="22"/>
+        </w:rPr>
+      </w:pPr>
+      <w:r>
+        <w:rPr>
+          <w:sz w:val="22"/>
+          <w:szCs w:val="22"/>
+        </w:rPr>
+        <w:t>The possible solution to me is to count in her manner on my left hand to determine what finger she will stop on when she get to 10, 100, and 1000.</w:t>
       </w:r>
       <w:bookmarkStart w:id="0" w:name="_GoBack"/>
       <w:bookmarkEnd w:id="0"/>

</xml_diff>

<commit_message>
Evaluating the potential solutions for predicting fingers
This is where I evaluate the solutions to see if they meet the goals of
predicting the right fingers the little girl will stop on when counting
to 10, 100, 1000
</commit_message>
<xml_diff>
--- a/Problem Solving/Manning_Geneva_ProblemSolving.docx
+++ b/Problem Solving/Manning_Geneva_ProblemSolving.docx
@@ -778,6 +778,73 @@
         </w:rPr>
         <w:t>The possible solution to me is to count in her manner on my left hand to determine what finger she will stop on when she get to 10, 100, and 1000.</w:t>
       </w:r>
+    </w:p>
+    <w:p>
+      <w:pPr>
+        <w:rPr>
+          <w:sz w:val="22"/>
+          <w:szCs w:val="22"/>
+        </w:rPr>
+      </w:pPr>
+    </w:p>
+    <w:p>
+      <w:pPr>
+        <w:rPr>
+          <w:b/>
+        </w:rPr>
+      </w:pPr>
+      <w:r>
+        <w:rPr>
+          <w:b/>
+        </w:rPr>
+        <w:t>Evaluate each potential solution</w:t>
+      </w:r>
+    </w:p>
+    <w:p>
+      <w:pPr>
+        <w:rPr>
+          <w:sz w:val="22"/>
+          <w:szCs w:val="22"/>
+        </w:rPr>
+      </w:pPr>
+      <w:r>
+        <w:rPr>
+          <w:sz w:val="22"/>
+          <w:szCs w:val="22"/>
+        </w:rPr>
+        <w:t>My solution will meet the goals of predicting which finger the little girl will stop on.</w:t>
+      </w:r>
+    </w:p>
+    <w:p>
+      <w:pPr>
+        <w:rPr>
+          <w:sz w:val="22"/>
+          <w:szCs w:val="22"/>
+        </w:rPr>
+      </w:pPr>
+      <w:r>
+        <w:rPr>
+          <w:sz w:val="22"/>
+          <w:szCs w:val="22"/>
+        </w:rPr>
+        <w:t xml:space="preserve"> This same solution will work for all cases of determining which finger she will stop on when counting to 10, 100, and 1000.</w:t>
+      </w:r>
+    </w:p>
+    <w:p>
+      <w:pPr>
+        <w:rPr>
+          <w:sz w:val="22"/>
+          <w:szCs w:val="22"/>
+        </w:rPr>
+      </w:pPr>
+    </w:p>
+    <w:p>
+      <w:pPr>
+        <w:rPr>
+          <w:sz w:val="22"/>
+          <w:szCs w:val="22"/>
+        </w:rPr>
+      </w:pPr>
       <w:bookmarkStart w:id="0" w:name="_GoBack"/>
       <w:bookmarkEnd w:id="0"/>
     </w:p>

</xml_diff>

<commit_message>
Choosing a solution for predicting fingers
This is where I fully explain the solution and implement a plan for
predicting fingers.
</commit_message>
<xml_diff>
--- a/Problem Solving/Manning_Geneva_ProblemSolving.docx
+++ b/Problem Solving/Manning_Geneva_ProblemSolving.docx
@@ -841,27 +841,47 @@
     <w:p>
       <w:pPr>
         <w:rPr>
-          <w:sz w:val="22"/>
-          <w:szCs w:val="22"/>
-        </w:rPr>
-      </w:pPr>
+          <w:b/>
+        </w:rPr>
+      </w:pPr>
+      <w:r>
+        <w:rPr>
+          <w:b/>
+        </w:rPr>
+        <w:t>Choose a solution and develop a plan to implement it</w:t>
+      </w:r>
+    </w:p>
+    <w:p>
+      <w:pPr>
+        <w:rPr>
+          <w:sz w:val="22"/>
+          <w:szCs w:val="22"/>
+        </w:rPr>
+      </w:pPr>
+      <w:r>
+        <w:rPr>
+          <w:sz w:val="22"/>
+          <w:szCs w:val="22"/>
+        </w:rPr>
+        <w:t>The solution will be to count in her manner using my left hand only and when I reach 10, 100, and 1000, the fingers I land on will be the ones she stops at.</w:t>
+      </w:r>
+    </w:p>
+    <w:p>
+      <w:pPr>
+        <w:rPr>
+          <w:sz w:val="22"/>
+          <w:szCs w:val="22"/>
+        </w:rPr>
+      </w:pPr>
+      <w:r>
+        <w:rPr>
+          <w:sz w:val="22"/>
+          <w:szCs w:val="22"/>
+        </w:rPr>
+        <w:t xml:space="preserve"> </w:t>
+      </w:r>
       <w:bookmarkStart w:id="0" w:name="_GoBack"/>
       <w:bookmarkEnd w:id="0"/>
-    </w:p>
-    <w:p>
-      <w:pPr>
-        <w:rPr>
-          <w:sz w:val="22"/>
-          <w:szCs w:val="22"/>
-        </w:rPr>
-      </w:pPr>
-      <w:r>
-        <w:rPr>
-          <w:sz w:val="22"/>
-          <w:szCs w:val="22"/>
-        </w:rPr>
-        <w:t xml:space="preserve"> </w:t>
-      </w:r>
     </w:p>
     <w:sectPr>
       <w:headerReference w:type="default" r:id="rId7"/>

</xml_diff>